<commit_message>
Updated for June 13th session
</commit_message>
<xml_diff>
--- a/Python3Handout.docx
+++ b/Python3Handout.docx
@@ -58,7 +58,7 @@
           <w:noProof/>
         </w:rPr>
         <w:drawing>
-          <wp:inline distT="0" distB="0" distL="0" distR="0">
+          <wp:inline distT="0" distB="0" distL="0" distR="0" wp14:anchorId="57B40B4C" wp14:editId="3122406C">
             <wp:extent cx="861707" cy="861707"/>
             <wp:effectExtent l="0" t="0" r="0" b="0"/>
             <wp:docPr id="1" name="image1.jpg" descr="Image result for ted rogers school of management logo"/>
@@ -100,7 +100,7 @@
           <w:noProof/>
         </w:rPr>
         <w:drawing>
-          <wp:inline distT="0" distB="0" distL="0" distR="0" wp14:anchorId="7255112A" wp14:editId="44806B6C">
+          <wp:inline distT="0" distB="0" distL="0" distR="0" wp14:anchorId="0A0E3299" wp14:editId="5DB7D65F">
             <wp:extent cx="4468264" cy="610090"/>
             <wp:effectExtent l="0" t="0" r="0" b="0"/>
             <wp:docPr id="3" name="image1.jpg"/>
@@ -337,18 +337,65 @@
         </w:rPr>
         <w:t xml:space="preserve">Content and Solutions:  </w:t>
       </w:r>
-      <w:hyperlink r:id="rId8" w:history="1">
+      <w:hyperlink r:id="rId8">
         <w:r>
           <w:rPr>
-            <w:rStyle w:val="Hyperlink"/>
-            <w:rFonts w:ascii="Calibri" w:eastAsia="Calibri" w:hAnsi="Calibri" w:cs="Calibri"/>
             <w:b/>
-            <w:sz w:val="28"/>
-            <w:szCs w:val="28"/>
+            <w:color w:val="1155CC"/>
+            <w:sz w:val="20"/>
+            <w:szCs w:val="20"/>
+            <w:highlight w:val="white"/>
+            <w:u w:val="single"/>
           </w:rPr>
-          <w:t>https://tinyurl.com/bchpython3</w:t>
+          <w:t>https://cutt.ly</w:t>
+        </w:r>
+        <w:r>
+          <w:rPr>
+            <w:b/>
+            <w:color w:val="1155CC"/>
+            <w:sz w:val="20"/>
+            <w:szCs w:val="20"/>
+            <w:highlight w:val="white"/>
+            <w:u w:val="single"/>
+          </w:rPr>
+          <w:t>/</w:t>
+        </w:r>
+        <w:r>
+          <w:rPr>
+            <w:b/>
+            <w:color w:val="1155CC"/>
+            <w:sz w:val="20"/>
+            <w:szCs w:val="20"/>
+            <w:highlight w:val="white"/>
+            <w:u w:val="single"/>
+          </w:rPr>
+          <w:t>py</w:t>
+        </w:r>
+        <w:r>
+          <w:rPr>
+            <w:b/>
+            <w:color w:val="1155CC"/>
+            <w:sz w:val="20"/>
+            <w:szCs w:val="20"/>
+            <w:highlight w:val="white"/>
+            <w:u w:val="single"/>
+          </w:rPr>
+          <w:t>t</w:t>
+        </w:r>
+        <w:r>
+          <w:rPr>
+            <w:b/>
+            <w:color w:val="1155CC"/>
+            <w:sz w:val="20"/>
+            <w:szCs w:val="20"/>
+            <w:highlight w:val="white"/>
+            <w:u w:val="single"/>
+          </w:rPr>
+          <w:t>hon-3</w:t>
         </w:r>
       </w:hyperlink>
+      <w:bookmarkStart w:id="0" w:name="_GoBack"/>
+      <w:bookmarkEnd w:id="0"/>
     </w:p>
     <w:p>
       <w:pPr>
@@ -525,8 +572,6 @@
           <w:szCs w:val="28"/>
         </w:rPr>
       </w:pPr>
-      <w:bookmarkStart w:id="0" w:name="_GoBack"/>
-      <w:bookmarkEnd w:id="0"/>
     </w:p>
     <w:p>
       <w:pPr>
@@ -603,19 +648,11 @@
                 <w:rFonts w:ascii="Calibri" w:eastAsia="Calibri" w:hAnsi="Calibri" w:cs="Calibri"/>
               </w:rPr>
             </w:pPr>
-            <w:proofErr w:type="gramStart"/>
-            <w:r>
-              <w:rPr>
-                <w:rFonts w:ascii="Calibri" w:eastAsia="Calibri" w:hAnsi="Calibri" w:cs="Calibri"/>
-              </w:rPr>
-              <w:t>type(</w:t>
-            </w:r>
-            <w:proofErr w:type="gramEnd"/>
-            <w:r>
-              <w:rPr>
-                <w:rFonts w:ascii="Calibri" w:eastAsia="Calibri" w:hAnsi="Calibri" w:cs="Calibri"/>
-              </w:rPr>
-              <w:t>)</w:t>
+            <w:r>
+              <w:rPr>
+                <w:rFonts w:ascii="Calibri" w:eastAsia="Calibri" w:hAnsi="Calibri" w:cs="Calibri"/>
+              </w:rPr>
+              <w:t>type()</w:t>
             </w:r>
           </w:p>
         </w:tc>
@@ -864,19 +901,11 @@
                 <w:rFonts w:ascii="Calibri" w:eastAsia="Calibri" w:hAnsi="Calibri" w:cs="Calibri"/>
               </w:rPr>
             </w:pPr>
-            <w:proofErr w:type="gramStart"/>
-            <w:r>
-              <w:rPr>
-                <w:rFonts w:ascii="Calibri" w:eastAsia="Calibri" w:hAnsi="Calibri" w:cs="Calibri"/>
-              </w:rPr>
-              <w:t>input(</w:t>
-            </w:r>
-            <w:proofErr w:type="gramEnd"/>
-            <w:r>
-              <w:rPr>
-                <w:rFonts w:ascii="Calibri" w:eastAsia="Calibri" w:hAnsi="Calibri" w:cs="Calibri"/>
-              </w:rPr>
-              <w:t>)</w:t>
+            <w:r>
+              <w:rPr>
+                <w:rFonts w:ascii="Calibri" w:eastAsia="Calibri" w:hAnsi="Calibri" w:cs="Calibri"/>
+              </w:rPr>
+              <w:t>input()</w:t>
             </w:r>
           </w:p>
         </w:tc>
@@ -929,19 +958,11 @@
                 <w:rFonts w:ascii="Calibri" w:eastAsia="Calibri" w:hAnsi="Calibri" w:cs="Calibri"/>
               </w:rPr>
             </w:pPr>
-            <w:proofErr w:type="gramStart"/>
-            <w:r>
-              <w:rPr>
-                <w:rFonts w:ascii="Calibri" w:eastAsia="Calibri" w:hAnsi="Calibri" w:cs="Calibri"/>
-              </w:rPr>
-              <w:t>split(</w:t>
-            </w:r>
-            <w:proofErr w:type="gramEnd"/>
-            <w:r>
-              <w:rPr>
-                <w:rFonts w:ascii="Calibri" w:eastAsia="Calibri" w:hAnsi="Calibri" w:cs="Calibri"/>
-              </w:rPr>
-              <w:t>)</w:t>
+            <w:r>
+              <w:rPr>
+                <w:rFonts w:ascii="Calibri" w:eastAsia="Calibri" w:hAnsi="Calibri" w:cs="Calibri"/>
+              </w:rPr>
+              <w:t>split()</w:t>
             </w:r>
           </w:p>
         </w:tc>
@@ -994,19 +1015,11 @@
                 <w:rFonts w:ascii="Calibri" w:eastAsia="Calibri" w:hAnsi="Calibri" w:cs="Calibri"/>
               </w:rPr>
             </w:pPr>
-            <w:proofErr w:type="gramStart"/>
-            <w:r>
-              <w:rPr>
-                <w:rFonts w:ascii="Calibri" w:eastAsia="Calibri" w:hAnsi="Calibri" w:cs="Calibri"/>
-              </w:rPr>
-              <w:t>title(</w:t>
-            </w:r>
-            <w:proofErr w:type="gramEnd"/>
-            <w:r>
-              <w:rPr>
-                <w:rFonts w:ascii="Calibri" w:eastAsia="Calibri" w:hAnsi="Calibri" w:cs="Calibri"/>
-              </w:rPr>
-              <w:t>)</w:t>
+            <w:r>
+              <w:rPr>
+                <w:rFonts w:ascii="Calibri" w:eastAsia="Calibri" w:hAnsi="Calibri" w:cs="Calibri"/>
+              </w:rPr>
+              <w:t>title()</w:t>
             </w:r>
           </w:p>
         </w:tc>
@@ -1059,19 +1072,11 @@
                 <w:rFonts w:ascii="Calibri" w:eastAsia="Calibri" w:hAnsi="Calibri" w:cs="Calibri"/>
               </w:rPr>
             </w:pPr>
-            <w:proofErr w:type="gramStart"/>
-            <w:r>
-              <w:rPr>
-                <w:rFonts w:ascii="Calibri" w:eastAsia="Calibri" w:hAnsi="Calibri" w:cs="Calibri"/>
-              </w:rPr>
-              <w:t>upper(</w:t>
-            </w:r>
-            <w:proofErr w:type="gramEnd"/>
-            <w:r>
-              <w:rPr>
-                <w:rFonts w:ascii="Calibri" w:eastAsia="Calibri" w:hAnsi="Calibri" w:cs="Calibri"/>
-              </w:rPr>
-              <w:t>)</w:t>
+            <w:r>
+              <w:rPr>
+                <w:rFonts w:ascii="Calibri" w:eastAsia="Calibri" w:hAnsi="Calibri" w:cs="Calibri"/>
+              </w:rPr>
+              <w:t>upper()</w:t>
             </w:r>
           </w:p>
         </w:tc>
@@ -1124,19 +1129,11 @@
                 <w:rFonts w:ascii="Calibri" w:eastAsia="Calibri" w:hAnsi="Calibri" w:cs="Calibri"/>
               </w:rPr>
             </w:pPr>
-            <w:proofErr w:type="gramStart"/>
-            <w:r>
-              <w:rPr>
-                <w:rFonts w:ascii="Calibri" w:eastAsia="Calibri" w:hAnsi="Calibri" w:cs="Calibri"/>
-              </w:rPr>
-              <w:t>lower(</w:t>
-            </w:r>
-            <w:proofErr w:type="gramEnd"/>
-            <w:r>
-              <w:rPr>
-                <w:rFonts w:ascii="Calibri" w:eastAsia="Calibri" w:hAnsi="Calibri" w:cs="Calibri"/>
-              </w:rPr>
-              <w:t>)</w:t>
+            <w:r>
+              <w:rPr>
+                <w:rFonts w:ascii="Calibri" w:eastAsia="Calibri" w:hAnsi="Calibri" w:cs="Calibri"/>
+              </w:rPr>
+              <w:t>lower()</w:t>
             </w:r>
           </w:p>
         </w:tc>
@@ -1246,23 +1243,13 @@
                 <w:rFonts w:ascii="Calibri" w:eastAsia="Calibri" w:hAnsi="Calibri" w:cs="Calibri"/>
               </w:rPr>
             </w:pPr>
-            <w:proofErr w:type="gramStart"/>
             <w:r>
               <w:rPr>
                 <w:rFonts w:ascii="Arial" w:eastAsia="Arial" w:hAnsi="Arial" w:cs="Arial"/>
                 <w:sz w:val="22"/>
                 <w:szCs w:val="22"/>
               </w:rPr>
-              <w:t>append(</w:t>
-            </w:r>
-            <w:proofErr w:type="gramEnd"/>
-            <w:r>
-              <w:rPr>
-                <w:rFonts w:ascii="Arial" w:eastAsia="Arial" w:hAnsi="Arial" w:cs="Arial"/>
-                <w:sz w:val="22"/>
-                <w:szCs w:val="22"/>
-              </w:rPr>
-              <w:t>)</w:t>
+              <w:t>append()</w:t>
             </w:r>
           </w:p>
         </w:tc>
@@ -1317,23 +1304,13 @@
                 <w:szCs w:val="22"/>
               </w:rPr>
             </w:pPr>
-            <w:proofErr w:type="gramStart"/>
             <w:r>
               <w:rPr>
                 <w:rFonts w:ascii="Arial" w:eastAsia="Arial" w:hAnsi="Arial" w:cs="Arial"/>
                 <w:sz w:val="22"/>
                 <w:szCs w:val="22"/>
               </w:rPr>
-              <w:t>insert(</w:t>
-            </w:r>
-            <w:proofErr w:type="gramEnd"/>
-            <w:r>
-              <w:rPr>
-                <w:rFonts w:ascii="Arial" w:eastAsia="Arial" w:hAnsi="Arial" w:cs="Arial"/>
-                <w:sz w:val="22"/>
-                <w:szCs w:val="22"/>
-              </w:rPr>
-              <w:t>)</w:t>
+              <w:t>insert()</w:t>
             </w:r>
           </w:p>
         </w:tc>
@@ -1449,23 +1426,13 @@
                 <w:szCs w:val="22"/>
               </w:rPr>
             </w:pPr>
-            <w:proofErr w:type="gramStart"/>
             <w:r>
               <w:rPr>
                 <w:rFonts w:ascii="Arial" w:eastAsia="Arial" w:hAnsi="Arial" w:cs="Arial"/>
                 <w:sz w:val="22"/>
                 <w:szCs w:val="22"/>
               </w:rPr>
-              <w:t>pop(</w:t>
-            </w:r>
-            <w:proofErr w:type="gramEnd"/>
-            <w:r>
-              <w:rPr>
-                <w:rFonts w:ascii="Arial" w:eastAsia="Arial" w:hAnsi="Arial" w:cs="Arial"/>
-                <w:sz w:val="22"/>
-                <w:szCs w:val="22"/>
-              </w:rPr>
-              <w:t>)</w:t>
+              <w:t>pop()</w:t>
             </w:r>
           </w:p>
         </w:tc>
@@ -1521,7 +1488,6 @@
               </w:rPr>
             </w:pPr>
             <w:proofErr w:type="spellStart"/>
-            <w:proofErr w:type="gramStart"/>
             <w:r>
               <w:rPr>
                 <w:rFonts w:ascii="Arial" w:eastAsia="Arial" w:hAnsi="Arial" w:cs="Arial"/>
@@ -1537,16 +1503,7 @@
                 <w:sz w:val="22"/>
                 <w:szCs w:val="22"/>
               </w:rPr>
-              <w:t>(</w:t>
-            </w:r>
-            <w:proofErr w:type="gramEnd"/>
-            <w:r>
-              <w:rPr>
-                <w:rFonts w:ascii="Arial" w:eastAsia="Arial" w:hAnsi="Arial" w:cs="Arial"/>
-                <w:sz w:val="22"/>
-                <w:szCs w:val="22"/>
-              </w:rPr>
-              <w:t>)</w:t>
+              <w:t>()</w:t>
             </w:r>
           </w:p>
         </w:tc>
@@ -1601,23 +1558,13 @@
                 <w:szCs w:val="22"/>
               </w:rPr>
             </w:pPr>
-            <w:proofErr w:type="gramStart"/>
             <w:r>
               <w:rPr>
                 <w:rFonts w:ascii="Arial" w:eastAsia="Arial" w:hAnsi="Arial" w:cs="Arial"/>
                 <w:sz w:val="22"/>
                 <w:szCs w:val="22"/>
               </w:rPr>
-              <w:t>sort(</w:t>
-            </w:r>
-            <w:proofErr w:type="gramEnd"/>
-            <w:r>
-              <w:rPr>
-                <w:rFonts w:ascii="Arial" w:eastAsia="Arial" w:hAnsi="Arial" w:cs="Arial"/>
-                <w:sz w:val="22"/>
-                <w:szCs w:val="22"/>
-              </w:rPr>
-              <w:t>)</w:t>
+              <w:t>sort()</w:t>
             </w:r>
           </w:p>
         </w:tc>
@@ -1702,21 +1649,7 @@
               <w:rPr>
                 <w:rFonts w:ascii="Calibri" w:eastAsia="Calibri" w:hAnsi="Calibri" w:cs="Calibri"/>
               </w:rPr>
-              <w:t xml:space="preserve">Used to </w:t>
-            </w:r>
-            <w:proofErr w:type="gramStart"/>
-            <w:r>
-              <w:rPr>
-                <w:rFonts w:ascii="Calibri" w:eastAsia="Calibri" w:hAnsi="Calibri" w:cs="Calibri"/>
-              </w:rPr>
-              <w:t>declare  a</w:t>
-            </w:r>
-            <w:proofErr w:type="gramEnd"/>
-            <w:r>
-              <w:rPr>
-                <w:rFonts w:ascii="Calibri" w:eastAsia="Calibri" w:hAnsi="Calibri" w:cs="Calibri"/>
-              </w:rPr>
-              <w:t xml:space="preserve"> dictionary and [] is used to access values in a dictionary</w:t>
+              <w:t>Used to declare  a dictionary and [] is used to access values in a dictionary</w:t>
             </w:r>
           </w:p>
         </w:tc>
@@ -1745,23 +1678,13 @@
                 <w:szCs w:val="22"/>
               </w:rPr>
             </w:pPr>
-            <w:proofErr w:type="gramStart"/>
             <w:r>
               <w:rPr>
                 <w:rFonts w:ascii="Arial" w:eastAsia="Arial" w:hAnsi="Arial" w:cs="Arial"/>
                 <w:sz w:val="22"/>
                 <w:szCs w:val="22"/>
               </w:rPr>
-              <w:t>keys(</w:t>
-            </w:r>
-            <w:proofErr w:type="gramEnd"/>
-            <w:r>
-              <w:rPr>
-                <w:rFonts w:ascii="Arial" w:eastAsia="Arial" w:hAnsi="Arial" w:cs="Arial"/>
-                <w:sz w:val="22"/>
-                <w:szCs w:val="22"/>
-              </w:rPr>
-              <w:t>)</w:t>
+              <w:t>keys()</w:t>
             </w:r>
           </w:p>
         </w:tc>
@@ -1816,23 +1739,13 @@
                 <w:szCs w:val="22"/>
               </w:rPr>
             </w:pPr>
-            <w:proofErr w:type="gramStart"/>
             <w:r>
               <w:rPr>
                 <w:rFonts w:ascii="Arial" w:eastAsia="Arial" w:hAnsi="Arial" w:cs="Arial"/>
                 <w:sz w:val="22"/>
                 <w:szCs w:val="22"/>
               </w:rPr>
-              <w:t>values(</w:t>
-            </w:r>
-            <w:proofErr w:type="gramEnd"/>
-            <w:r>
-              <w:rPr>
-                <w:rFonts w:ascii="Arial" w:eastAsia="Arial" w:hAnsi="Arial" w:cs="Arial"/>
-                <w:sz w:val="22"/>
-                <w:szCs w:val="22"/>
-              </w:rPr>
-              <w:t>)</w:t>
+              <w:t>values()</w:t>
             </w:r>
           </w:p>
         </w:tc>
@@ -1999,95 +1912,71 @@
                 <w:rFonts w:ascii="Calibri" w:eastAsia="Calibri" w:hAnsi="Calibri" w:cs="Calibri"/>
               </w:rPr>
             </w:pPr>
-            <w:proofErr w:type="gramStart"/>
             <w:r>
               <w:rPr>
                 <w:rFonts w:ascii="Arial" w:eastAsia="Arial" w:hAnsi="Arial" w:cs="Arial"/>
                 <w:sz w:val="22"/>
                 <w:szCs w:val="22"/>
               </w:rPr>
-              <w:t>class(</w:t>
-            </w:r>
-            <w:proofErr w:type="gramEnd"/>
+              <w:t>class(), __</w:t>
+            </w:r>
+            <w:proofErr w:type="spellStart"/>
             <w:r>
               <w:rPr>
                 <w:rFonts w:ascii="Arial" w:eastAsia="Arial" w:hAnsi="Arial" w:cs="Arial"/>
                 <w:sz w:val="22"/>
                 <w:szCs w:val="22"/>
               </w:rPr>
-              <w:t>), __</w:t>
-            </w:r>
-            <w:proofErr w:type="spellStart"/>
+              <w:t>init</w:t>
+            </w:r>
+            <w:proofErr w:type="spellEnd"/>
             <w:r>
               <w:rPr>
                 <w:rFonts w:ascii="Arial" w:eastAsia="Arial" w:hAnsi="Arial" w:cs="Arial"/>
                 <w:sz w:val="22"/>
                 <w:szCs w:val="22"/>
               </w:rPr>
+              <w:t>__()</w:t>
+            </w:r>
+          </w:p>
+        </w:tc>
+        <w:tc>
+          <w:tcPr>
+            <w:tcW w:w="6379" w:type="dxa"/>
+            <w:tcBorders>
+              <w:top w:val="nil"/>
+              <w:left w:val="nil"/>
+              <w:bottom w:val="single" w:sz="4" w:space="0" w:color="000000"/>
+              <w:right w:val="single" w:sz="4" w:space="0" w:color="000000"/>
+            </w:tcBorders>
+            <w:shd w:val="clear" w:color="auto" w:fill="auto"/>
+            <w:vAlign w:val="center"/>
+          </w:tcPr>
+          <w:p>
+            <w:pPr>
+              <w:rPr>
+                <w:rFonts w:ascii="Calibri" w:eastAsia="Calibri" w:hAnsi="Calibri" w:cs="Calibri"/>
+              </w:rPr>
+            </w:pPr>
+            <w:r>
+              <w:rPr>
+                <w:rFonts w:ascii="Calibri" w:eastAsia="Calibri" w:hAnsi="Calibri" w:cs="Calibri"/>
+              </w:rPr>
+              <w:t>Object oriented programming functions. __</w:t>
+            </w:r>
+            <w:proofErr w:type="spellStart"/>
+            <w:r>
+              <w:rPr>
+                <w:rFonts w:ascii="Calibri" w:eastAsia="Calibri" w:hAnsi="Calibri" w:cs="Calibri"/>
+              </w:rPr>
               <w:t>init</w:t>
             </w:r>
             <w:proofErr w:type="spellEnd"/>
             <w:r>
               <w:rPr>
-                <w:rFonts w:ascii="Arial" w:eastAsia="Arial" w:hAnsi="Arial" w:cs="Arial"/>
-                <w:sz w:val="22"/>
-                <w:szCs w:val="22"/>
-              </w:rPr>
-              <w:t>__()</w:t>
-            </w:r>
-          </w:p>
-        </w:tc>
-        <w:tc>
-          <w:tcPr>
-            <w:tcW w:w="6379" w:type="dxa"/>
-            <w:tcBorders>
-              <w:top w:val="nil"/>
-              <w:left w:val="nil"/>
-              <w:bottom w:val="single" w:sz="4" w:space="0" w:color="000000"/>
-              <w:right w:val="single" w:sz="4" w:space="0" w:color="000000"/>
-            </w:tcBorders>
-            <w:shd w:val="clear" w:color="auto" w:fill="auto"/>
-            <w:vAlign w:val="center"/>
-          </w:tcPr>
-          <w:p>
-            <w:pPr>
-              <w:rPr>
-                <w:rFonts w:ascii="Calibri" w:eastAsia="Calibri" w:hAnsi="Calibri" w:cs="Calibri"/>
-              </w:rPr>
-            </w:pPr>
-            <w:r>
-              <w:rPr>
-                <w:rFonts w:ascii="Calibri" w:eastAsia="Calibri" w:hAnsi="Calibri" w:cs="Calibri"/>
-              </w:rPr>
-              <w:t>Object oriented programming functions. __</w:t>
-            </w:r>
-            <w:proofErr w:type="spellStart"/>
-            <w:r>
-              <w:rPr>
-                <w:rFonts w:ascii="Calibri" w:eastAsia="Calibri" w:hAnsi="Calibri" w:cs="Calibri"/>
-              </w:rPr>
-              <w:t>init</w:t>
-            </w:r>
-            <w:proofErr w:type="spellEnd"/>
-            <w:r>
-              <w:rPr>
-                <w:rFonts w:ascii="Calibri" w:eastAsia="Calibri" w:hAnsi="Calibri" w:cs="Calibri"/>
-              </w:rPr>
-              <w:t>_</w:t>
-            </w:r>
-            <w:proofErr w:type="gramStart"/>
-            <w:r>
-              <w:rPr>
-                <w:rFonts w:ascii="Calibri" w:eastAsia="Calibri" w:hAnsi="Calibri" w:cs="Calibri"/>
-              </w:rPr>
-              <w:t>_(</w:t>
-            </w:r>
-            <w:proofErr w:type="gramEnd"/>
-            <w:r>
-              <w:rPr>
-                <w:rFonts w:ascii="Calibri" w:eastAsia="Calibri" w:hAnsi="Calibri" w:cs="Calibri"/>
-              </w:rPr>
-              <w:t xml:space="preserve">) is used to prefill attributes  </w:t>
+                <w:rFonts w:ascii="Calibri" w:eastAsia="Calibri" w:hAnsi="Calibri" w:cs="Calibri"/>
+              </w:rPr>
+              <w:t xml:space="preserve">__() is used to prefill attributes  </w:t>
             </w:r>
           </w:p>
         </w:tc>
@@ -2150,21 +2039,12 @@
                 <w:color w:val="000000"/>
               </w:rPr>
             </w:pPr>
-            <w:proofErr w:type="gramStart"/>
-            <w:r>
-              <w:rPr>
-                <w:rFonts w:ascii="Calibri" w:eastAsia="Calibri" w:hAnsi="Calibri" w:cs="Calibri"/>
-                <w:color w:val="000000"/>
-              </w:rPr>
-              <w:t>super(</w:t>
-            </w:r>
-            <w:proofErr w:type="gramEnd"/>
-            <w:r>
-              <w:rPr>
-                <w:rFonts w:ascii="Calibri" w:eastAsia="Calibri" w:hAnsi="Calibri" w:cs="Calibri"/>
-                <w:color w:val="000000"/>
-              </w:rPr>
-              <w:t>)</w:t>
+            <w:r>
+              <w:rPr>
+                <w:rFonts w:ascii="Calibri" w:eastAsia="Calibri" w:hAnsi="Calibri" w:cs="Calibri"/>
+                <w:color w:val="000000"/>
+              </w:rPr>
+              <w:t>super()</w:t>
             </w:r>
           </w:p>
         </w:tc>
@@ -2315,21 +2195,12 @@
                 <w:color w:val="000000"/>
               </w:rPr>
             </w:pPr>
-            <w:proofErr w:type="gramStart"/>
-            <w:r>
-              <w:rPr>
-                <w:rFonts w:ascii="Calibri" w:eastAsia="Calibri" w:hAnsi="Calibri" w:cs="Calibri"/>
-                <w:color w:val="000000"/>
-              </w:rPr>
-              <w:t>head(</w:t>
-            </w:r>
-            <w:proofErr w:type="gramEnd"/>
-            <w:r>
-              <w:rPr>
-                <w:rFonts w:ascii="Calibri" w:eastAsia="Calibri" w:hAnsi="Calibri" w:cs="Calibri"/>
-                <w:color w:val="000000"/>
-              </w:rPr>
-              <w:t>)</w:t>
+            <w:r>
+              <w:rPr>
+                <w:rFonts w:ascii="Calibri" w:eastAsia="Calibri" w:hAnsi="Calibri" w:cs="Calibri"/>
+                <w:color w:val="000000"/>
+              </w:rPr>
+              <w:t>head()</w:t>
             </w:r>
           </w:p>
         </w:tc>
@@ -2394,21 +2265,12 @@
                 <w:color w:val="000000"/>
               </w:rPr>
             </w:pPr>
-            <w:proofErr w:type="gramStart"/>
-            <w:r>
-              <w:rPr>
-                <w:rFonts w:ascii="Calibri" w:eastAsia="Calibri" w:hAnsi="Calibri" w:cs="Calibri"/>
-                <w:color w:val="000000"/>
-              </w:rPr>
-              <w:t>tail(</w:t>
-            </w:r>
-            <w:proofErr w:type="gramEnd"/>
-            <w:r>
-              <w:rPr>
-                <w:rFonts w:ascii="Calibri" w:eastAsia="Calibri" w:hAnsi="Calibri" w:cs="Calibri"/>
-                <w:color w:val="000000"/>
-              </w:rPr>
-              <w:t>)</w:t>
+            <w:r>
+              <w:rPr>
+                <w:rFonts w:ascii="Calibri" w:eastAsia="Calibri" w:hAnsi="Calibri" w:cs="Calibri"/>
+                <w:color w:val="000000"/>
+              </w:rPr>
+              <w:t>tail()</w:t>
             </w:r>
           </w:p>
         </w:tc>
@@ -2543,21 +2405,12 @@
                 <w:color w:val="000000"/>
               </w:rPr>
             </w:pPr>
-            <w:proofErr w:type="gramStart"/>
-            <w:r>
-              <w:rPr>
-                <w:rFonts w:ascii="Calibri" w:eastAsia="Calibri" w:hAnsi="Calibri" w:cs="Calibri"/>
-                <w:color w:val="000000"/>
-              </w:rPr>
-              <w:t>columns(</w:t>
-            </w:r>
-            <w:proofErr w:type="gramEnd"/>
-            <w:r>
-              <w:rPr>
-                <w:rFonts w:ascii="Calibri" w:eastAsia="Calibri" w:hAnsi="Calibri" w:cs="Calibri"/>
-                <w:color w:val="000000"/>
-              </w:rPr>
-              <w:t>)</w:t>
+            <w:r>
+              <w:rPr>
+                <w:rFonts w:ascii="Calibri" w:eastAsia="Calibri" w:hAnsi="Calibri" w:cs="Calibri"/>
+                <w:color w:val="000000"/>
+              </w:rPr>
+              <w:t>columns()</w:t>
             </w:r>
           </w:p>
         </w:tc>
@@ -2710,21 +2563,12 @@
                 <w:color w:val="000000"/>
               </w:rPr>
             </w:pPr>
-            <w:proofErr w:type="gramStart"/>
-            <w:r>
-              <w:rPr>
-                <w:rFonts w:ascii="Calibri" w:eastAsia="Calibri" w:hAnsi="Calibri" w:cs="Calibri"/>
-                <w:color w:val="000000"/>
-              </w:rPr>
-              <w:t>max(</w:t>
-            </w:r>
-            <w:proofErr w:type="gramEnd"/>
-            <w:r>
-              <w:rPr>
-                <w:rFonts w:ascii="Calibri" w:eastAsia="Calibri" w:hAnsi="Calibri" w:cs="Calibri"/>
-                <w:color w:val="000000"/>
-              </w:rPr>
-              <w:t>), median(), min()</w:t>
+            <w:r>
+              <w:rPr>
+                <w:rFonts w:ascii="Calibri" w:eastAsia="Calibri" w:hAnsi="Calibri" w:cs="Calibri"/>
+                <w:color w:val="000000"/>
+              </w:rPr>
+              <w:t>max(), median(), min()</w:t>
             </w:r>
           </w:p>
         </w:tc>
@@ -2786,15 +2630,7 @@
                 <w:rFonts w:ascii="Calibri" w:eastAsia="Calibri" w:hAnsi="Calibri" w:cs="Calibri"/>
                 <w:color w:val="000000"/>
               </w:rPr>
-              <w:t>value_</w:t>
-            </w:r>
-            <w:proofErr w:type="gramStart"/>
-            <w:r>
-              <w:rPr>
-                <w:rFonts w:ascii="Calibri" w:eastAsia="Calibri" w:hAnsi="Calibri" w:cs="Calibri"/>
-                <w:color w:val="000000"/>
-              </w:rPr>
-              <w:t>counts</w:t>
+              <w:t>value_counts</w:t>
             </w:r>
             <w:proofErr w:type="spellEnd"/>
             <w:r>
@@ -2802,15 +2638,7 @@
                 <w:rFonts w:ascii="Calibri" w:eastAsia="Calibri" w:hAnsi="Calibri" w:cs="Calibri"/>
                 <w:color w:val="000000"/>
               </w:rPr>
-              <w:t>(</w:t>
-            </w:r>
-            <w:proofErr w:type="gramEnd"/>
-            <w:r>
-              <w:rPr>
-                <w:rFonts w:ascii="Calibri" w:eastAsia="Calibri" w:hAnsi="Calibri" w:cs="Calibri"/>
-                <w:color w:val="000000"/>
-              </w:rPr>
-              <w:t>)</w:t>
+              <w:t>()</w:t>
             </w:r>
           </w:p>
         </w:tc>
@@ -2872,15 +2700,7 @@
                 <w:rFonts w:ascii="Calibri" w:eastAsia="Calibri" w:hAnsi="Calibri" w:cs="Calibri"/>
                 <w:color w:val="000000"/>
               </w:rPr>
-              <w:t>sort_</w:t>
-            </w:r>
-            <w:proofErr w:type="gramStart"/>
-            <w:r>
-              <w:rPr>
-                <w:rFonts w:ascii="Calibri" w:eastAsia="Calibri" w:hAnsi="Calibri" w:cs="Calibri"/>
-                <w:color w:val="000000"/>
-              </w:rPr>
-              <w:t>values</w:t>
+              <w:t>sort_values</w:t>
             </w:r>
             <w:proofErr w:type="spellEnd"/>
             <w:r>
@@ -2888,15 +2708,7 @@
                 <w:rFonts w:ascii="Calibri" w:eastAsia="Calibri" w:hAnsi="Calibri" w:cs="Calibri"/>
                 <w:color w:val="000000"/>
               </w:rPr>
-              <w:t>(</w:t>
-            </w:r>
-            <w:proofErr w:type="gramEnd"/>
-            <w:r>
-              <w:rPr>
-                <w:rFonts w:ascii="Calibri" w:eastAsia="Calibri" w:hAnsi="Calibri" w:cs="Calibri"/>
-                <w:color w:val="000000"/>
-              </w:rPr>
-              <w:t>)</w:t>
+              <w:t>()</w:t>
             </w:r>
           </w:p>
         </w:tc>
@@ -2974,15 +2786,7 @@
                 <w:rFonts w:ascii="Calibri" w:eastAsia="Calibri" w:hAnsi="Calibri" w:cs="Calibri"/>
                 <w:color w:val="000000"/>
               </w:rPr>
-              <w:t>to_</w:t>
-            </w:r>
-            <w:proofErr w:type="gramStart"/>
-            <w:r>
-              <w:rPr>
-                <w:rFonts w:ascii="Calibri" w:eastAsia="Calibri" w:hAnsi="Calibri" w:cs="Calibri"/>
-                <w:color w:val="000000"/>
-              </w:rPr>
-              <w:t>csv</w:t>
+              <w:t>to_csv</w:t>
             </w:r>
             <w:proofErr w:type="spellEnd"/>
             <w:r>
@@ -2990,15 +2794,7 @@
                 <w:rFonts w:ascii="Calibri" w:eastAsia="Calibri" w:hAnsi="Calibri" w:cs="Calibri"/>
                 <w:color w:val="000000"/>
               </w:rPr>
-              <w:t>(</w:t>
-            </w:r>
-            <w:proofErr w:type="gramEnd"/>
-            <w:r>
-              <w:rPr>
-                <w:rFonts w:ascii="Calibri" w:eastAsia="Calibri" w:hAnsi="Calibri" w:cs="Calibri"/>
-                <w:color w:val="000000"/>
-              </w:rPr>
-              <w:t>)</w:t>
+              <w:t>()</w:t>
             </w:r>
           </w:p>
         </w:tc>
@@ -3106,7 +2902,6 @@
               </w:rPr>
             </w:pPr>
             <w:proofErr w:type="spellStart"/>
-            <w:proofErr w:type="gramStart"/>
             <w:r>
               <w:rPr>
                 <w:rFonts w:ascii="Calibri" w:eastAsia="Calibri" w:hAnsi="Calibri" w:cs="Calibri"/>
@@ -3120,15 +2915,7 @@
                 <w:rFonts w:ascii="Calibri" w:eastAsia="Calibri" w:hAnsi="Calibri" w:cs="Calibri"/>
                 <w:color w:val="000000"/>
               </w:rPr>
-              <w:t>(</w:t>
-            </w:r>
-            <w:proofErr w:type="gramEnd"/>
-            <w:r>
-              <w:rPr>
-                <w:rFonts w:ascii="Calibri" w:eastAsia="Calibri" w:hAnsi="Calibri" w:cs="Calibri"/>
-                <w:color w:val="000000"/>
-              </w:rPr>
-              <w:t>)</w:t>
+              <w:t>()</w:t>
             </w:r>
           </w:p>
         </w:tc>
@@ -3200,21 +2987,12 @@
                 <w:color w:val="000000"/>
               </w:rPr>
             </w:pPr>
-            <w:proofErr w:type="gramStart"/>
-            <w:r>
-              <w:rPr>
-                <w:rFonts w:ascii="Calibri" w:eastAsia="Calibri" w:hAnsi="Calibri" w:cs="Calibri"/>
-                <w:color w:val="000000"/>
-              </w:rPr>
-              <w:t>merge(</w:t>
-            </w:r>
-            <w:proofErr w:type="gramEnd"/>
-            <w:r>
-              <w:rPr>
-                <w:rFonts w:ascii="Calibri" w:eastAsia="Calibri" w:hAnsi="Calibri" w:cs="Calibri"/>
-                <w:color w:val="000000"/>
-              </w:rPr>
-              <w:t>)</w:t>
+            <w:r>
+              <w:rPr>
+                <w:rFonts w:ascii="Calibri" w:eastAsia="Calibri" w:hAnsi="Calibri" w:cs="Calibri"/>
+                <w:color w:val="000000"/>
+              </w:rPr>
+              <w:t>merge()</w:t>
             </w:r>
           </w:p>
         </w:tc>
@@ -3308,15 +3086,7 @@
                 <w:rFonts w:ascii="Calibri" w:eastAsia="Calibri" w:hAnsi="Calibri" w:cs="Calibri"/>
                 <w:color w:val="000000"/>
               </w:rPr>
-              <w:t>load_</w:t>
-            </w:r>
-            <w:proofErr w:type="gramStart"/>
-            <w:r>
-              <w:rPr>
-                <w:rFonts w:ascii="Calibri" w:eastAsia="Calibri" w:hAnsi="Calibri" w:cs="Calibri"/>
-                <w:color w:val="000000"/>
-              </w:rPr>
-              <w:t>iris</w:t>
+              <w:t>load_iris</w:t>
             </w:r>
             <w:proofErr w:type="spellEnd"/>
             <w:r>
@@ -3324,15 +3094,7 @@
                 <w:rFonts w:ascii="Calibri" w:eastAsia="Calibri" w:hAnsi="Calibri" w:cs="Calibri"/>
                 <w:color w:val="000000"/>
               </w:rPr>
-              <w:t>(</w:t>
-            </w:r>
-            <w:proofErr w:type="gramEnd"/>
-            <w:r>
-              <w:rPr>
-                <w:rFonts w:ascii="Calibri" w:eastAsia="Calibri" w:hAnsi="Calibri" w:cs="Calibri"/>
-                <w:color w:val="000000"/>
-              </w:rPr>
-              <w:t>)</w:t>
+              <w:t>()</w:t>
             </w:r>
           </w:p>
         </w:tc>
@@ -3405,7 +3167,6 @@
               </w:rPr>
             </w:pPr>
             <w:proofErr w:type="spellStart"/>
-            <w:proofErr w:type="gramStart"/>
             <w:r>
               <w:rPr>
                 <w:rFonts w:ascii="Calibri" w:eastAsia="Calibri" w:hAnsi="Calibri" w:cs="Calibri"/>
@@ -3419,15 +3180,7 @@
                 <w:rFonts w:ascii="Calibri" w:eastAsia="Calibri" w:hAnsi="Calibri" w:cs="Calibri"/>
                 <w:color w:val="000000"/>
               </w:rPr>
-              <w:t>(</w:t>
-            </w:r>
-            <w:proofErr w:type="gramEnd"/>
-            <w:r>
-              <w:rPr>
-                <w:rFonts w:ascii="Calibri" w:eastAsia="Calibri" w:hAnsi="Calibri" w:cs="Calibri"/>
-                <w:color w:val="000000"/>
-              </w:rPr>
-              <w:t>)</w:t>
+              <w:t>()</w:t>
             </w:r>
           </w:p>
         </w:tc>
@@ -3499,21 +3252,12 @@
                 <w:color w:val="000000"/>
               </w:rPr>
             </w:pPr>
-            <w:proofErr w:type="gramStart"/>
-            <w:r>
-              <w:rPr>
-                <w:rFonts w:ascii="Calibri" w:eastAsia="Calibri" w:hAnsi="Calibri" w:cs="Calibri"/>
-                <w:color w:val="000000"/>
-              </w:rPr>
-              <w:t>display(</w:t>
-            </w:r>
-            <w:proofErr w:type="gramEnd"/>
-            <w:r>
-              <w:rPr>
-                <w:rFonts w:ascii="Calibri" w:eastAsia="Calibri" w:hAnsi="Calibri" w:cs="Calibri"/>
-                <w:color w:val="000000"/>
-              </w:rPr>
-              <w:t>)</w:t>
+            <w:r>
+              <w:rPr>
+                <w:rFonts w:ascii="Calibri" w:eastAsia="Calibri" w:hAnsi="Calibri" w:cs="Calibri"/>
+                <w:color w:val="000000"/>
+              </w:rPr>
+              <w:t>display()</w:t>
             </w:r>
           </w:p>
         </w:tc>
@@ -3541,23 +3285,7 @@
                 <w:rFonts w:ascii="Calibri" w:eastAsia="Calibri" w:hAnsi="Calibri" w:cs="Calibri"/>
                 <w:color w:val="000000"/>
               </w:rPr>
-              <w:t xml:space="preserve">Similar to </w:t>
-            </w:r>
-            <w:proofErr w:type="gramStart"/>
-            <w:r>
-              <w:rPr>
-                <w:rFonts w:ascii="Calibri" w:eastAsia="Calibri" w:hAnsi="Calibri" w:cs="Calibri"/>
-                <w:color w:val="000000"/>
-              </w:rPr>
-              <w:t>print(</w:t>
-            </w:r>
-            <w:proofErr w:type="gramEnd"/>
-            <w:r>
-              <w:rPr>
-                <w:rFonts w:ascii="Calibri" w:eastAsia="Calibri" w:hAnsi="Calibri" w:cs="Calibri"/>
-                <w:color w:val="000000"/>
-              </w:rPr>
-              <w:t>), outputs whatever is provided as a more structured output</w:t>
+              <w:t>Similar to print(), outputs whatever is provided as a more structured output</w:t>
             </w:r>
           </w:p>
         </w:tc>
@@ -3585,21 +3313,12 @@
                 <w:color w:val="000000"/>
               </w:rPr>
             </w:pPr>
-            <w:proofErr w:type="gramStart"/>
-            <w:r>
-              <w:rPr>
-                <w:rFonts w:ascii="Calibri" w:eastAsia="Calibri" w:hAnsi="Calibri" w:cs="Calibri"/>
-                <w:color w:val="000000"/>
-              </w:rPr>
-              <w:t>describe(</w:t>
-            </w:r>
-            <w:proofErr w:type="gramEnd"/>
-            <w:r>
-              <w:rPr>
-                <w:rFonts w:ascii="Calibri" w:eastAsia="Calibri" w:hAnsi="Calibri" w:cs="Calibri"/>
-                <w:color w:val="000000"/>
-              </w:rPr>
-              <w:t>)</w:t>
+            <w:r>
+              <w:rPr>
+                <w:rFonts w:ascii="Calibri" w:eastAsia="Calibri" w:hAnsi="Calibri" w:cs="Calibri"/>
+                <w:color w:val="000000"/>
+              </w:rPr>
+              <w:t>describe()</w:t>
             </w:r>
           </w:p>
         </w:tc>
@@ -3668,21 +3387,12 @@
                 <w:color w:val="000000"/>
               </w:rPr>
             </w:pPr>
-            <w:proofErr w:type="gramStart"/>
-            <w:r>
-              <w:rPr>
-                <w:rFonts w:ascii="Calibri" w:eastAsia="Calibri" w:hAnsi="Calibri" w:cs="Calibri"/>
-                <w:color w:val="000000"/>
-              </w:rPr>
-              <w:t>plot(</w:t>
-            </w:r>
-            <w:proofErr w:type="gramEnd"/>
-            <w:r>
-              <w:rPr>
-                <w:rFonts w:ascii="Calibri" w:eastAsia="Calibri" w:hAnsi="Calibri" w:cs="Calibri"/>
-                <w:color w:val="000000"/>
-              </w:rPr>
-              <w:t>)</w:t>
+            <w:r>
+              <w:rPr>
+                <w:rFonts w:ascii="Calibri" w:eastAsia="Calibri" w:hAnsi="Calibri" w:cs="Calibri"/>
+                <w:color w:val="000000"/>
+              </w:rPr>
+              <w:t>plot()</w:t>
             </w:r>
           </w:p>
         </w:tc>
@@ -3754,21 +3464,12 @@
                 <w:color w:val="000000"/>
               </w:rPr>
             </w:pPr>
-            <w:proofErr w:type="gramStart"/>
-            <w:r>
-              <w:rPr>
-                <w:rFonts w:ascii="Calibri" w:eastAsia="Calibri" w:hAnsi="Calibri" w:cs="Calibri"/>
-                <w:color w:val="000000"/>
-              </w:rPr>
-              <w:t>hist(</w:t>
-            </w:r>
-            <w:proofErr w:type="gramEnd"/>
-            <w:r>
-              <w:rPr>
-                <w:rFonts w:ascii="Calibri" w:eastAsia="Calibri" w:hAnsi="Calibri" w:cs="Calibri"/>
-                <w:color w:val="000000"/>
-              </w:rPr>
-              <w:t xml:space="preserve">), </w:t>
+            <w:r>
+              <w:rPr>
+                <w:rFonts w:ascii="Calibri" w:eastAsia="Calibri" w:hAnsi="Calibri" w:cs="Calibri"/>
+                <w:color w:val="000000"/>
+              </w:rPr>
+              <w:t xml:space="preserve">hist(), </w:t>
             </w:r>
             <w:proofErr w:type="spellStart"/>
             <w:r>
@@ -3919,21 +3620,12 @@
                 <w:color w:val="000000"/>
               </w:rPr>
             </w:pPr>
-            <w:proofErr w:type="gramStart"/>
-            <w:r>
-              <w:rPr>
-                <w:rFonts w:ascii="Calibri" w:eastAsia="Calibri" w:hAnsi="Calibri" w:cs="Calibri"/>
-                <w:color w:val="000000"/>
-              </w:rPr>
-              <w:t>fit(</w:t>
-            </w:r>
-            <w:proofErr w:type="gramEnd"/>
-            <w:r>
-              <w:rPr>
-                <w:rFonts w:ascii="Calibri" w:eastAsia="Calibri" w:hAnsi="Calibri" w:cs="Calibri"/>
-                <w:color w:val="000000"/>
-              </w:rPr>
-              <w:t>)</w:t>
+            <w:r>
+              <w:rPr>
+                <w:rFonts w:ascii="Calibri" w:eastAsia="Calibri" w:hAnsi="Calibri" w:cs="Calibri"/>
+                <w:color w:val="000000"/>
+              </w:rPr>
+              <w:t>fit()</w:t>
             </w:r>
           </w:p>
         </w:tc>
@@ -3989,21 +3681,12 @@
                 <w:color w:val="000000"/>
               </w:rPr>
             </w:pPr>
-            <w:proofErr w:type="gramStart"/>
-            <w:r>
-              <w:rPr>
-                <w:rFonts w:ascii="Calibri" w:eastAsia="Calibri" w:hAnsi="Calibri" w:cs="Calibri"/>
-                <w:color w:val="000000"/>
-              </w:rPr>
-              <w:t>predict(</w:t>
-            </w:r>
-            <w:proofErr w:type="gramEnd"/>
-            <w:r>
-              <w:rPr>
-                <w:rFonts w:ascii="Calibri" w:eastAsia="Calibri" w:hAnsi="Calibri" w:cs="Calibri"/>
-                <w:color w:val="000000"/>
-              </w:rPr>
-              <w:t>)</w:t>
+            <w:r>
+              <w:rPr>
+                <w:rFonts w:ascii="Calibri" w:eastAsia="Calibri" w:hAnsi="Calibri" w:cs="Calibri"/>
+                <w:color w:val="000000"/>
+              </w:rPr>
+              <w:t>predict()</w:t>
             </w:r>
           </w:p>
         </w:tc>
@@ -4069,7 +3752,7 @@
     </w:rPrDefault>
     <w:pPrDefault/>
   </w:docDefaults>
-  <w:latentStyles w:defLockedState="0" w:defUIPriority="99" w:defSemiHidden="0" w:defUnhideWhenUsed="0" w:defQFormat="0" w:count="375">
+  <w:latentStyles w:defLockedState="0" w:defUIPriority="99" w:defSemiHidden="0" w:defUnhideWhenUsed="0" w:defQFormat="0" w:count="377">
     <w:lsdException w:name="Normal" w:uiPriority="0" w:qFormat="1"/>
     <w:lsdException w:name="heading 1" w:uiPriority="9" w:qFormat="1"/>
     <w:lsdException w:name="heading 2" w:semiHidden="1" w:uiPriority="9" w:unhideWhenUsed="1" w:qFormat="1"/>
@@ -4445,6 +4128,8 @@
     <w:lsdException w:name="Smart Hyperlink" w:semiHidden="1" w:unhideWhenUsed="1"/>
     <w:lsdException w:name="Hashtag" w:semiHidden="1" w:unhideWhenUsed="1"/>
     <w:lsdException w:name="Unresolved Mention" w:semiHidden="1" w:unhideWhenUsed="1"/>
+    <w:lsdException w:name="Smart Link" w:semiHidden="1" w:unhideWhenUsed="1"/>
+    <w:lsdException w:name="Smart Link Error" w:semiHidden="1" w:unhideWhenUsed="1"/>
   </w:latentStyles>
   <w:style w:type="paragraph" w:default="1" w:styleId="Normal">
     <w:name w:val="Normal"/>

</xml_diff>